<commit_message>
october 15th updates to padding, fonts, and border
</commit_message>
<xml_diff>
--- a/practice/Useful notes CSS.docx
+++ b/practice/Useful notes CSS.docx
@@ -440,15 +440,7 @@
         </w:numPr>
       </w:pPr>
       <w:r>
-        <w:t xml:space="preserve">Can target in CSS with many things; p, h1, div, ID names (#[name]), class names </w:t>
-      </w:r>
-      <w:proofErr w:type="gramStart"/>
-      <w:r>
-        <w:t>(.[</w:t>
-      </w:r>
-      <w:proofErr w:type="gramEnd"/>
-      <w:r>
-        <w:t>name])</w:t>
+        <w:t>Can target in CSS with many things; p, h1, div, ID names (#[name]), class names (.[name])</w:t>
       </w:r>
     </w:p>
     <w:p>
@@ -596,13 +588,8 @@
         <w:t xml:space="preserve">Ex: </w:t>
       </w:r>
       <w:proofErr w:type="spellStart"/>
-      <w:proofErr w:type="gramStart"/>
-      <w:r>
-        <w:t>li:nth</w:t>
-      </w:r>
-      <w:proofErr w:type="gramEnd"/>
-      <w:r>
-        <w:t>-of-type</w:t>
+      <w:r>
+        <w:t>li:nth-of-type</w:t>
       </w:r>
       <w:proofErr w:type="spellEnd"/>
       <w:r>
@@ -684,6 +671,463 @@
       <w:proofErr w:type="spellEnd"/>
       <w:r>
         <w:t xml:space="preserve"> {background-color: white}</w:t>
+      </w:r>
+    </w:p>
+    <w:p>
+      <w:pPr>
+        <w:pStyle w:val="ListParagraph"/>
+        <w:numPr>
+          <w:ilvl w:val="0"/>
+          <w:numId w:val="1"/>
+        </w:numPr>
+      </w:pPr>
+      <w:r>
+        <w:t xml:space="preserve">Box Model </w:t>
+      </w:r>
+    </w:p>
+    <w:p>
+      <w:pPr>
+        <w:pStyle w:val="ListParagraph"/>
+        <w:numPr>
+          <w:ilvl w:val="1"/>
+          <w:numId w:val="1"/>
+        </w:numPr>
+      </w:pPr>
+      <w:r>
+        <w:drawing>
+          <wp:inline distT="0" distB="0" distL="0" distR="0" wp14:anchorId="65A82D43" wp14:editId="2F5ED312">
+            <wp:extent cx="3395133" cy="2065324"/>
+            <wp:effectExtent l="0" t="0" r="0" b="0"/>
+            <wp:docPr id="1" name="Picture 1"/>
+            <wp:cNvGraphicFramePr>
+              <a:graphicFrameLocks xmlns:a="http://schemas.openxmlformats.org/drawingml/2006/main" noChangeAspect="1"/>
+            </wp:cNvGraphicFramePr>
+            <a:graphic xmlns:a="http://schemas.openxmlformats.org/drawingml/2006/main">
+              <a:graphicData uri="http://schemas.openxmlformats.org/drawingml/2006/picture">
+                <pic:pic xmlns:pic="http://schemas.openxmlformats.org/drawingml/2006/picture">
+                  <pic:nvPicPr>
+                    <pic:cNvPr id="1" name=""/>
+                    <pic:cNvPicPr/>
+                  </pic:nvPicPr>
+                  <pic:blipFill>
+                    <a:blip r:embed="rId5"/>
+                    <a:stretch>
+                      <a:fillRect/>
+                    </a:stretch>
+                  </pic:blipFill>
+                  <pic:spPr>
+                    <a:xfrm>
+                      <a:off x="0" y="0"/>
+                      <a:ext cx="3404384" cy="2070952"/>
+                    </a:xfrm>
+                    <a:prstGeom prst="rect">
+                      <a:avLst/>
+                    </a:prstGeom>
+                  </pic:spPr>
+                </pic:pic>
+              </a:graphicData>
+            </a:graphic>
+          </wp:inline>
+        </w:drawing>
+      </w:r>
+    </w:p>
+    <w:p>
+      <w:pPr>
+        <w:pStyle w:val="ListParagraph"/>
+        <w:numPr>
+          <w:ilvl w:val="1"/>
+          <w:numId w:val="1"/>
+        </w:numPr>
+      </w:pPr>
+      <w:r>
+        <w:t>Block</w:t>
+      </w:r>
+    </w:p>
+    <w:p>
+      <w:pPr>
+        <w:pStyle w:val="ListParagraph"/>
+        <w:numPr>
+          <w:ilvl w:val="2"/>
+          <w:numId w:val="1"/>
+        </w:numPr>
+      </w:pPr>
+      <w:r>
+        <w:t xml:space="preserve">Width is auto 100% </w:t>
+      </w:r>
+    </w:p>
+    <w:p>
+      <w:pPr>
+        <w:pStyle w:val="ListParagraph"/>
+        <w:numPr>
+          <w:ilvl w:val="2"/>
+          <w:numId w:val="1"/>
+        </w:numPr>
+      </w:pPr>
+      <w:r>
+        <w:t>Height will expand or shrink dependent on content</w:t>
+      </w:r>
+    </w:p>
+    <w:p>
+      <w:pPr>
+        <w:pStyle w:val="ListParagraph"/>
+        <w:numPr>
+          <w:ilvl w:val="1"/>
+          <w:numId w:val="1"/>
+        </w:numPr>
+      </w:pPr>
+      <w:r>
+        <w:t>Inline</w:t>
+      </w:r>
+    </w:p>
+    <w:p>
+      <w:pPr>
+        <w:pStyle w:val="ListParagraph"/>
+        <w:numPr>
+          <w:ilvl w:val="2"/>
+          <w:numId w:val="1"/>
+        </w:numPr>
+      </w:pPr>
+      <w:r>
+        <w:t>Width will hug the size of the element</w:t>
+      </w:r>
+    </w:p>
+    <w:p>
+      <w:pPr>
+        <w:pStyle w:val="ListParagraph"/>
+        <w:numPr>
+          <w:ilvl w:val="2"/>
+          <w:numId w:val="1"/>
+        </w:numPr>
+      </w:pPr>
+      <w:r>
+        <w:t>Height will expand or shrink dependent on content</w:t>
+      </w:r>
+    </w:p>
+    <w:p>
+      <w:pPr>
+        <w:pStyle w:val="ListParagraph"/>
+        <w:numPr>
+          <w:ilvl w:val="1"/>
+          <w:numId w:val="1"/>
+        </w:numPr>
+      </w:pPr>
+      <w:r>
+        <w:t xml:space="preserve">Padding – white space, put space inside the elements border </w:t>
+      </w:r>
+    </w:p>
+    <w:p>
+      <w:pPr>
+        <w:pStyle w:val="ListParagraph"/>
+        <w:numPr>
+          <w:ilvl w:val="2"/>
+          <w:numId w:val="1"/>
+        </w:numPr>
+      </w:pPr>
+      <w:r>
+        <w:t xml:space="preserve">Useful if you but a border or background on the element </w:t>
+      </w:r>
+    </w:p>
+    <w:p>
+      <w:pPr>
+        <w:pStyle w:val="ListParagraph"/>
+        <w:numPr>
+          <w:ilvl w:val="2"/>
+          <w:numId w:val="1"/>
+        </w:numPr>
+      </w:pPr>
+      <w:r>
+        <w:t>If you give 2 values, the first value is given to the height and the second value is given to the width</w:t>
+      </w:r>
+    </w:p>
+    <w:p>
+      <w:pPr>
+        <w:pStyle w:val="ListParagraph"/>
+        <w:numPr>
+          <w:ilvl w:val="3"/>
+          <w:numId w:val="1"/>
+        </w:numPr>
+      </w:pPr>
+      <w:r>
+        <w:lastRenderedPageBreak/>
+        <w:drawing>
+          <wp:inline distT="0" distB="0" distL="0" distR="0" wp14:anchorId="111167C2" wp14:editId="5C2CE098">
+            <wp:extent cx="2784960" cy="1275547"/>
+            <wp:effectExtent l="0" t="0" r="0" b="1270"/>
+            <wp:docPr id="3" name="Picture 3"/>
+            <wp:cNvGraphicFramePr>
+              <a:graphicFrameLocks xmlns:a="http://schemas.openxmlformats.org/drawingml/2006/main" noChangeAspect="1"/>
+            </wp:cNvGraphicFramePr>
+            <a:graphic xmlns:a="http://schemas.openxmlformats.org/drawingml/2006/main">
+              <a:graphicData uri="http://schemas.openxmlformats.org/drawingml/2006/picture">
+                <pic:pic xmlns:pic="http://schemas.openxmlformats.org/drawingml/2006/picture">
+                  <pic:nvPicPr>
+                    <pic:cNvPr id="1" name=""/>
+                    <pic:cNvPicPr/>
+                  </pic:nvPicPr>
+                  <pic:blipFill>
+                    <a:blip r:embed="rId6"/>
+                    <a:stretch>
+                      <a:fillRect/>
+                    </a:stretch>
+                  </pic:blipFill>
+                  <pic:spPr>
+                    <a:xfrm>
+                      <a:off x="0" y="0"/>
+                      <a:ext cx="2809606" cy="1286835"/>
+                    </a:xfrm>
+                    <a:prstGeom prst="rect">
+                      <a:avLst/>
+                    </a:prstGeom>
+                  </pic:spPr>
+                </pic:pic>
+              </a:graphicData>
+            </a:graphic>
+          </wp:inline>
+        </w:drawing>
+      </w:r>
+    </w:p>
+    <w:p>
+      <w:pPr>
+        <w:pStyle w:val="ListParagraph"/>
+        <w:numPr>
+          <w:ilvl w:val="2"/>
+          <w:numId w:val="1"/>
+        </w:numPr>
+      </w:pPr>
+      <w:r>
+        <w:t>You can give 4 values, it starts on the top value and goes clockwise</w:t>
+      </w:r>
+    </w:p>
+    <w:p>
+      <w:pPr>
+        <w:pStyle w:val="ListParagraph"/>
+        <w:numPr>
+          <w:ilvl w:val="2"/>
+          <w:numId w:val="1"/>
+        </w:numPr>
+      </w:pPr>
+      <w:r>
+        <w:t xml:space="preserve">Can apply it to just one side with padding-right: padding-top, etc. </w:t>
+      </w:r>
+    </w:p>
+    <w:p>
+      <w:pPr>
+        <w:pStyle w:val="ListParagraph"/>
+        <w:numPr>
+          <w:ilvl w:val="1"/>
+          <w:numId w:val="1"/>
+        </w:numPr>
+      </w:pPr>
+      <w:r>
+        <w:t xml:space="preserve">Border – to show a border you need 3 elements; width, style, and color </w:t>
+      </w:r>
+    </w:p>
+    <w:p>
+      <w:pPr>
+        <w:pStyle w:val="ListParagraph"/>
+        <w:numPr>
+          <w:ilvl w:val="2"/>
+          <w:numId w:val="1"/>
+        </w:numPr>
+      </w:pPr>
+      <w:r>
+        <w:drawing>
+          <wp:inline distT="0" distB="0" distL="0" distR="0" wp14:anchorId="1D3CAD9D" wp14:editId="27B6D458">
+            <wp:extent cx="1888067" cy="616840"/>
+            <wp:effectExtent l="0" t="0" r="0" b="0"/>
+            <wp:docPr id="2" name="Picture 2"/>
+            <wp:cNvGraphicFramePr>
+              <a:graphicFrameLocks xmlns:a="http://schemas.openxmlformats.org/drawingml/2006/main" noChangeAspect="1"/>
+            </wp:cNvGraphicFramePr>
+            <a:graphic xmlns:a="http://schemas.openxmlformats.org/drawingml/2006/main">
+              <a:graphicData uri="http://schemas.openxmlformats.org/drawingml/2006/picture">
+                <pic:pic xmlns:pic="http://schemas.openxmlformats.org/drawingml/2006/picture">
+                  <pic:nvPicPr>
+                    <pic:cNvPr id="1" name=""/>
+                    <pic:cNvPicPr/>
+                  </pic:nvPicPr>
+                  <pic:blipFill>
+                    <a:blip r:embed="rId7"/>
+                    <a:stretch>
+                      <a:fillRect/>
+                    </a:stretch>
+                  </pic:blipFill>
+                  <pic:spPr>
+                    <a:xfrm>
+                      <a:off x="0" y="0"/>
+                      <a:ext cx="1900071" cy="620762"/>
+                    </a:xfrm>
+                    <a:prstGeom prst="rect">
+                      <a:avLst/>
+                    </a:prstGeom>
+                  </pic:spPr>
+                </pic:pic>
+              </a:graphicData>
+            </a:graphic>
+          </wp:inline>
+        </w:drawing>
+      </w:r>
+    </w:p>
+    <w:p>
+      <w:pPr>
+        <w:pStyle w:val="ListParagraph"/>
+        <w:numPr>
+          <w:ilvl w:val="2"/>
+          <w:numId w:val="1"/>
+        </w:numPr>
+      </w:pPr>
+      <w:r>
+        <w:t>Styles: double, dashed, dotted</w:t>
+      </w:r>
+    </w:p>
+    <w:p>
+      <w:pPr>
+        <w:pStyle w:val="ListParagraph"/>
+        <w:numPr>
+          <w:ilvl w:val="2"/>
+          <w:numId w:val="1"/>
+        </w:numPr>
+      </w:pPr>
+      <w:r>
+        <w:t xml:space="preserve">Border-radius – rounds the edges </w:t>
+      </w:r>
+    </w:p>
+    <w:p>
+      <w:pPr>
+        <w:pStyle w:val="ListParagraph"/>
+        <w:numPr>
+          <w:ilvl w:val="3"/>
+          <w:numId w:val="1"/>
+        </w:numPr>
+      </w:pPr>
+      <w:r>
+        <w:t xml:space="preserve">Border-radius: 50% will make the element a circle if it was a square beforehand </w:t>
+      </w:r>
+    </w:p>
+    <w:p>
+      <w:pPr>
+        <w:pStyle w:val="ListParagraph"/>
+        <w:numPr>
+          <w:ilvl w:val="1"/>
+          <w:numId w:val="1"/>
+        </w:numPr>
+      </w:pPr>
+      <w:r>
+        <w:t xml:space="preserve">Margin – gap between borders of two elements </w:t>
+      </w:r>
+    </w:p>
+    <w:p>
+      <w:pPr>
+        <w:pStyle w:val="ListParagraph"/>
+        <w:numPr>
+          <w:ilvl w:val="1"/>
+          <w:numId w:val="1"/>
+        </w:numPr>
+      </w:pPr>
+      <w:r>
+        <w:t>If we have the width of an element at 500px, this does not include padding and border</w:t>
+      </w:r>
+    </w:p>
+    <w:p>
+      <w:pPr>
+        <w:pStyle w:val="ListParagraph"/>
+        <w:numPr>
+          <w:ilvl w:val="2"/>
+          <w:numId w:val="1"/>
+        </w:numPr>
+      </w:pPr>
+      <w:r>
+        <w:t>If padding were 20px and the border was 10px, then the actual width of the element is 560px</w:t>
+      </w:r>
+    </w:p>
+    <w:p>
+      <w:pPr>
+        <w:pStyle w:val="ListParagraph"/>
+        <w:numPr>
+          <w:ilvl w:val="3"/>
+          <w:numId w:val="1"/>
+        </w:numPr>
+      </w:pPr>
+      <w:r>
+        <w:t xml:space="preserve">Box-sizing: border-box; will make the padding and border included in the elements width </w:t>
+      </w:r>
+    </w:p>
+    <w:p>
+      <w:pPr>
+        <w:pStyle w:val="ListParagraph"/>
+        <w:numPr>
+          <w:ilvl w:val="3"/>
+          <w:numId w:val="1"/>
+        </w:numPr>
+      </w:pPr>
+      <w:r>
+        <w:t>Default box-sizing: content-box</w:t>
+      </w:r>
+    </w:p>
+    <w:p>
+      <w:pPr>
+        <w:pStyle w:val="ListParagraph"/>
+        <w:numPr>
+          <w:ilvl w:val="0"/>
+          <w:numId w:val="1"/>
+        </w:numPr>
+      </w:pPr>
+      <w:r>
+        <w:t>Browser Developer Tools</w:t>
+      </w:r>
+    </w:p>
+    <w:p>
+      <w:pPr>
+        <w:pStyle w:val="ListParagraph"/>
+        <w:numPr>
+          <w:ilvl w:val="1"/>
+          <w:numId w:val="1"/>
+        </w:numPr>
+      </w:pPr>
+      <w:r>
+        <w:t xml:space="preserve">Chrome developer tool – right click the element you want to inspect </w:t>
+      </w:r>
+      <w:r>
+        <w:sym w:font="Wingdings" w:char="F0E0"/>
+      </w:r>
+      <w:r>
+        <w:t xml:space="preserve">  click inspect </w:t>
+      </w:r>
+    </w:p>
+    <w:p>
+      <w:pPr>
+        <w:pStyle w:val="ListParagraph"/>
+        <w:numPr>
+          <w:ilvl w:val="2"/>
+          <w:numId w:val="1"/>
+        </w:numPr>
+      </w:pPr>
+      <w:r>
+        <w:t>You can toggle things on and off to see how the page would look</w:t>
+      </w:r>
+    </w:p>
+    <w:p>
+      <w:pPr>
+        <w:pStyle w:val="ListParagraph"/>
+        <w:numPr>
+          <w:ilvl w:val="2"/>
+          <w:numId w:val="1"/>
+        </w:numPr>
+      </w:pPr>
+      <w:r>
+        <w:t xml:space="preserve">You can see colors, fonts, sizes, etc. </w:t>
+      </w:r>
+    </w:p>
+    <w:p>
+      <w:pPr>
+        <w:pStyle w:val="ListParagraph"/>
+        <w:numPr>
+          <w:ilvl w:val="2"/>
+          <w:numId w:val="1"/>
+        </w:numPr>
+      </w:pPr>
+      <w:r>
+        <w:t xml:space="preserve">You can also toggle to different devices and screen sizes to see how the page would look like on different screens </w:t>
       </w:r>
     </w:p>
     <w:sectPr>

</xml_diff>

<commit_message>
submitting CSS Positioning Practice
</commit_message>
<xml_diff>
--- a/practice/Useful notes CSS.docx
+++ b/practice/Useful notes CSS.docx
@@ -440,7 +440,15 @@
         </w:numPr>
       </w:pPr>
       <w:r>
-        <w:t>Can target in CSS with many things; p, h1, div, ID names (#[name]), class names (.[name])</w:t>
+        <w:t xml:space="preserve">Can target in CSS with many things; p, h1, div, ID names (#[name]), class names </w:t>
+      </w:r>
+      <w:proofErr w:type="gramStart"/>
+      <w:r>
+        <w:t>(.[</w:t>
+      </w:r>
+      <w:proofErr w:type="gramEnd"/>
+      <w:r>
+        <w:t>name])</w:t>
       </w:r>
     </w:p>
     <w:p>
@@ -588,8 +596,13 @@
         <w:t xml:space="preserve">Ex: </w:t>
       </w:r>
       <w:proofErr w:type="spellStart"/>
-      <w:r>
-        <w:t>li:nth-of-type</w:t>
+      <w:proofErr w:type="gramStart"/>
+      <w:r>
+        <w:t>li:nth</w:t>
+      </w:r>
+      <w:proofErr w:type="gramEnd"/>
+      <w:r>
+        <w:t>-of-type</w:t>
       </w:r>
       <w:proofErr w:type="spellEnd"/>
       <w:r>
@@ -662,7 +675,15 @@
         </w:numPr>
       </w:pPr>
       <w:r>
-        <w:t xml:space="preserve">Ex: nav a:hover {color: black; background-color: blue} </w:t>
+        <w:t xml:space="preserve">Ex: nav </w:t>
+      </w:r>
+      <w:proofErr w:type="gramStart"/>
+      <w:r>
+        <w:t>a:hover</w:t>
+      </w:r>
+      <w:proofErr w:type="gramEnd"/>
+      <w:r>
+        <w:t xml:space="preserve"> {color: black; background-color: blue} </w:t>
       </w:r>
       <w:proofErr w:type="spellStart"/>
       <w:r>
@@ -694,6 +715,9 @@
         </w:numPr>
       </w:pPr>
       <w:r>
+        <w:rPr>
+          <w:noProof/>
+        </w:rPr>
         <w:drawing>
           <wp:inline distT="0" distB="0" distL="0" distR="0" wp14:anchorId="65A82D43" wp14:editId="2F5ED312">
             <wp:extent cx="3395133" cy="2065324"/>
@@ -848,6 +872,9 @@
         </w:numPr>
       </w:pPr>
       <w:r>
+        <w:rPr>
+          <w:noProof/>
+        </w:rPr>
         <w:lastRenderedPageBreak/>
         <w:drawing>
           <wp:inline distT="0" distB="0" distL="0" distR="0" wp14:anchorId="111167C2" wp14:editId="5C2CE098">
@@ -931,6 +958,9 @@
         </w:numPr>
       </w:pPr>
       <w:r>
+        <w:rPr>
+          <w:noProof/>
+        </w:rPr>
         <w:drawing>
           <wp:inline distT="0" distB="0" distL="0" distR="0" wp14:anchorId="1D3CAD9D" wp14:editId="27B6D458">
             <wp:extent cx="1888067" cy="616840"/>
@@ -1049,7 +1079,15 @@
         </w:numPr>
       </w:pPr>
       <w:r>
-        <w:t xml:space="preserve">Box-sizing: border-box; will make the padding and border included in the elements width </w:t>
+        <w:t xml:space="preserve">Box-sizing: border-box; will make the padding and border included in the </w:t>
+      </w:r>
+      <w:proofErr w:type="gramStart"/>
+      <w:r>
+        <w:t>elements</w:t>
+      </w:r>
+      <w:proofErr w:type="gramEnd"/>
+      <w:r>
+        <w:t xml:space="preserve"> width </w:t>
       </w:r>
     </w:p>
     <w:p>
@@ -1128,6 +1166,450 @@
       </w:pPr>
       <w:r>
         <w:t xml:space="preserve">You can also toggle to different devices and screen sizes to see how the page would look like on different screens </w:t>
+      </w:r>
+    </w:p>
+    <w:p>
+      <w:pPr>
+        <w:pStyle w:val="ListParagraph"/>
+        <w:numPr>
+          <w:ilvl w:val="0"/>
+          <w:numId w:val="1"/>
+        </w:numPr>
+      </w:pPr>
+      <w:r>
+        <w:t>CSS Layout</w:t>
+      </w:r>
+    </w:p>
+    <w:p>
+      <w:pPr>
+        <w:pStyle w:val="ListParagraph"/>
+        <w:numPr>
+          <w:ilvl w:val="1"/>
+          <w:numId w:val="1"/>
+        </w:numPr>
+      </w:pPr>
+      <w:r>
+        <w:t>Page layout – layout of the page</w:t>
+      </w:r>
+    </w:p>
+    <w:p>
+      <w:pPr>
+        <w:pStyle w:val="ListParagraph"/>
+        <w:numPr>
+          <w:ilvl w:val="1"/>
+          <w:numId w:val="1"/>
+        </w:numPr>
+      </w:pPr>
+      <w:r>
+        <w:t>Normal flow – elements follow the order of input</w:t>
+      </w:r>
+    </w:p>
+    <w:p>
+      <w:pPr>
+        <w:pStyle w:val="ListParagraph"/>
+        <w:numPr>
+          <w:ilvl w:val="2"/>
+          <w:numId w:val="1"/>
+        </w:numPr>
+      </w:pPr>
+      <w:r>
+        <w:t>Take elements out of normal flow</w:t>
+      </w:r>
+    </w:p>
+    <w:p>
+      <w:pPr>
+        <w:pStyle w:val="ListParagraph"/>
+        <w:numPr>
+          <w:ilvl w:val="3"/>
+          <w:numId w:val="1"/>
+        </w:numPr>
+      </w:pPr>
+      <w:r>
+        <w:t>Float: right, left, etc. – shift an element a direction and allow content wrapped around it</w:t>
+      </w:r>
+    </w:p>
+    <w:p>
+      <w:pPr>
+        <w:pStyle w:val="ListParagraph"/>
+        <w:numPr>
+          <w:ilvl w:val="3"/>
+          <w:numId w:val="1"/>
+        </w:numPr>
+      </w:pPr>
+      <w:r>
+        <w:t xml:space="preserve">Position property (normally static) – relative – absolute – fixed (good for nav) – flex box (rows or columns, </w:t>
+      </w:r>
+      <w:proofErr w:type="spellStart"/>
+      <w:r>
+        <w:t>picss</w:t>
+      </w:r>
+      <w:proofErr w:type="spellEnd"/>
+      <w:r>
+        <w:t xml:space="preserve">) – grid (what we will use most often, rows and columns) </w:t>
+      </w:r>
+    </w:p>
+    <w:p>
+      <w:pPr>
+        <w:pStyle w:val="ListParagraph"/>
+        <w:numPr>
+          <w:ilvl w:val="4"/>
+          <w:numId w:val="1"/>
+        </w:numPr>
+      </w:pPr>
+      <w:r>
+        <w:t>Stacking order – need to be aware of the z index (bigger number will be in the front)</w:t>
+      </w:r>
+    </w:p>
+    <w:p>
+      <w:pPr>
+        <w:pStyle w:val="ListParagraph"/>
+        <w:numPr>
+          <w:ilvl w:val="0"/>
+          <w:numId w:val="1"/>
+        </w:numPr>
+      </w:pPr>
+      <w:r>
+        <w:t xml:space="preserve">Grid layout </w:t>
+      </w:r>
+    </w:p>
+    <w:p>
+      <w:pPr>
+        <w:pStyle w:val="ListParagraph"/>
+        <w:numPr>
+          <w:ilvl w:val="1"/>
+          <w:numId w:val="1"/>
+        </w:numPr>
+      </w:pPr>
+      <w:r>
+        <w:lastRenderedPageBreak/>
+        <w:t xml:space="preserve"> </w:t>
+      </w:r>
+      <w:r>
+        <w:drawing>
+          <wp:inline distT="0" distB="0" distL="0" distR="0" wp14:anchorId="3F2CAAD8" wp14:editId="0890ECF0">
+            <wp:extent cx="2573866" cy="1448786"/>
+            <wp:effectExtent l="0" t="0" r="0" b="0"/>
+            <wp:docPr id="4" name="Picture 4"/>
+            <wp:cNvGraphicFramePr>
+              <a:graphicFrameLocks xmlns:a="http://schemas.openxmlformats.org/drawingml/2006/main" noChangeAspect="1"/>
+            </wp:cNvGraphicFramePr>
+            <a:graphic xmlns:a="http://schemas.openxmlformats.org/drawingml/2006/main">
+              <a:graphicData uri="http://schemas.openxmlformats.org/drawingml/2006/picture">
+                <pic:pic xmlns:pic="http://schemas.openxmlformats.org/drawingml/2006/picture">
+                  <pic:nvPicPr>
+                    <pic:cNvPr id="1" name=""/>
+                    <pic:cNvPicPr/>
+                  </pic:nvPicPr>
+                  <pic:blipFill>
+                    <a:blip r:embed="rId8"/>
+                    <a:stretch>
+                      <a:fillRect/>
+                    </a:stretch>
+                  </pic:blipFill>
+                  <pic:spPr>
+                    <a:xfrm>
+                      <a:off x="0" y="0"/>
+                      <a:ext cx="2579650" cy="1452042"/>
+                    </a:xfrm>
+                    <a:prstGeom prst="rect">
+                      <a:avLst/>
+                    </a:prstGeom>
+                  </pic:spPr>
+                </pic:pic>
+              </a:graphicData>
+            </a:graphic>
+          </wp:inline>
+        </w:drawing>
+      </w:r>
+    </w:p>
+    <w:p>
+      <w:pPr>
+        <w:pStyle w:val="ListParagraph"/>
+        <w:numPr>
+          <w:ilvl w:val="1"/>
+          <w:numId w:val="1"/>
+        </w:numPr>
+      </w:pPr>
+      <w:r>
+        <w:t>Explicit – manually define which box an element goes into</w:t>
+      </w:r>
+    </w:p>
+    <w:p>
+      <w:pPr>
+        <w:pStyle w:val="ListParagraph"/>
+        <w:numPr>
+          <w:ilvl w:val="2"/>
+          <w:numId w:val="1"/>
+        </w:numPr>
+      </w:pPr>
+      <w:r>
+        <w:t>Always setup columns this way</w:t>
+      </w:r>
+    </w:p>
+    <w:p>
+      <w:pPr>
+        <w:pStyle w:val="ListParagraph"/>
+        <w:numPr>
+          <w:ilvl w:val="3"/>
+          <w:numId w:val="1"/>
+        </w:numPr>
+      </w:pPr>
+      <w:r>
+        <w:t>Grid-container {</w:t>
+      </w:r>
+    </w:p>
+    <w:p>
+      <w:pPr>
+        <w:pStyle w:val="ListParagraph"/>
+        <w:numPr>
+          <w:ilvl w:val="4"/>
+          <w:numId w:val="1"/>
+        </w:numPr>
+      </w:pPr>
+      <w:r>
+        <w:t>Display: grid;</w:t>
+      </w:r>
+    </w:p>
+    <w:p>
+      <w:pPr>
+        <w:pStyle w:val="ListParagraph"/>
+        <w:numPr>
+          <w:ilvl w:val="4"/>
+          <w:numId w:val="1"/>
+        </w:numPr>
+      </w:pPr>
+      <w:r>
+        <w:t>Grid-template-columns: 200px, 200px, 200px;</w:t>
+      </w:r>
+    </w:p>
+    <w:p>
+      <w:pPr>
+        <w:pStyle w:val="ListParagraph"/>
+        <w:numPr>
+          <w:ilvl w:val="4"/>
+          <w:numId w:val="1"/>
+        </w:numPr>
+      </w:pPr>
+      <w:r>
+        <w:t>Grid-gap – space between elements}</w:t>
+      </w:r>
+    </w:p>
+    <w:p>
+      <w:pPr>
+        <w:pStyle w:val="ListParagraph"/>
+        <w:numPr>
+          <w:ilvl w:val="1"/>
+          <w:numId w:val="1"/>
+        </w:numPr>
+      </w:pPr>
+      <w:r>
+        <w:t>Implicit – automatically defined which box what element goes in</w:t>
+      </w:r>
+    </w:p>
+    <w:p>
+      <w:pPr>
+        <w:pStyle w:val="ListParagraph"/>
+        <w:numPr>
+          <w:ilvl w:val="1"/>
+          <w:numId w:val="1"/>
+        </w:numPr>
+      </w:pPr>
+      <w:r>
+        <w:t xml:space="preserve">‘Fr’ measurement – fractional unit – only will take what is available – better than % (won’t make you horizontally scroll) </w:t>
+      </w:r>
+    </w:p>
+    <w:p>
+      <w:pPr>
+        <w:pStyle w:val="ListParagraph"/>
+        <w:numPr>
+          <w:ilvl w:val="2"/>
+          <w:numId w:val="1"/>
+        </w:numPr>
+      </w:pPr>
+      <w:r>
+        <w:t>Fr fills space depending on how many columns you make</w:t>
+      </w:r>
+    </w:p>
+    <w:p>
+      <w:pPr>
+        <w:pStyle w:val="ListParagraph"/>
+        <w:numPr>
+          <w:ilvl w:val="3"/>
+          <w:numId w:val="1"/>
+        </w:numPr>
+      </w:pPr>
+      <w:r>
+        <w:t>1fr – takes the whole space</w:t>
+      </w:r>
+    </w:p>
+    <w:p>
+      <w:pPr>
+        <w:pStyle w:val="ListParagraph"/>
+        <w:numPr>
+          <w:ilvl w:val="3"/>
+          <w:numId w:val="1"/>
+        </w:numPr>
+      </w:pPr>
+      <w:r>
+        <w:t>1fr, 2fr, 3fr (1fr will take up 1/6</w:t>
+      </w:r>
+      <w:r>
+        <w:rPr>
+          <w:vertAlign w:val="superscript"/>
+        </w:rPr>
+        <w:t>th</w:t>
+      </w:r>
+      <w:r>
+        <w:t xml:space="preserve"> of the space)</w:t>
+      </w:r>
+    </w:p>
+    <w:p>
+      <w:pPr>
+        <w:pStyle w:val="ListParagraph"/>
+        <w:numPr>
+          <w:ilvl w:val="3"/>
+          <w:numId w:val="1"/>
+        </w:numPr>
+      </w:pPr>
+      <w:r>
+        <w:t xml:space="preserve">If you want multiple columns of the same length; </w:t>
+      </w:r>
+      <w:proofErr w:type="gramStart"/>
+      <w:r>
+        <w:t>repeat(</w:t>
+      </w:r>
+      <w:proofErr w:type="gramEnd"/>
+      <w:r>
+        <w:t>5, 1fr); will make 5 columns all with 1/5</w:t>
+      </w:r>
+      <w:r>
+        <w:rPr>
+          <w:vertAlign w:val="superscript"/>
+        </w:rPr>
+        <w:t>th</w:t>
+      </w:r>
+      <w:r>
+        <w:t xml:space="preserve"> the space. </w:t>
+      </w:r>
+    </w:p>
+    <w:p>
+      <w:pPr>
+        <w:pStyle w:val="ListParagraph"/>
+        <w:numPr>
+          <w:ilvl w:val="1"/>
+          <w:numId w:val="1"/>
+        </w:numPr>
+      </w:pPr>
+      <w:r>
+        <w:t xml:space="preserve">You can nest grids inside grids </w:t>
+      </w:r>
+    </w:p>
+    <w:p>
+      <w:pPr>
+        <w:pStyle w:val="ListParagraph"/>
+        <w:numPr>
+          <w:ilvl w:val="1"/>
+          <w:numId w:val="1"/>
+        </w:numPr>
+      </w:pPr>
+      <w:r>
+        <w:t xml:space="preserve">You want to give the parent element the declared ‘display grid’ </w:t>
+      </w:r>
+    </w:p>
+    <w:p>
+      <w:pPr>
+        <w:pStyle w:val="ListParagraph"/>
+        <w:numPr>
+          <w:ilvl w:val="1"/>
+          <w:numId w:val="1"/>
+        </w:numPr>
+      </w:pPr>
+      <w:r>
+        <w:t>Placing elements</w:t>
+      </w:r>
+    </w:p>
+    <w:p>
+      <w:pPr>
+        <w:pStyle w:val="ListParagraph"/>
+        <w:numPr>
+          <w:ilvl w:val="2"/>
+          <w:numId w:val="1"/>
+        </w:numPr>
+      </w:pPr>
+      <w:r>
+        <w:t>[element] {</w:t>
+      </w:r>
+    </w:p>
+    <w:p>
+      <w:pPr>
+        <w:pStyle w:val="ListParagraph"/>
+        <w:numPr>
+          <w:ilvl w:val="3"/>
+          <w:numId w:val="1"/>
+        </w:numPr>
+      </w:pPr>
+      <w:r>
+        <w:t>Grid-column-start: 1;</w:t>
+      </w:r>
+    </w:p>
+    <w:p>
+      <w:pPr>
+        <w:pStyle w:val="ListParagraph"/>
+        <w:numPr>
+          <w:ilvl w:val="3"/>
+          <w:numId w:val="1"/>
+        </w:numPr>
+      </w:pPr>
+      <w:r>
+        <w:t>Grid-column-end: 3;</w:t>
+      </w:r>
+    </w:p>
+    <w:p>
+      <w:pPr>
+        <w:pStyle w:val="ListParagraph"/>
+        <w:numPr>
+          <w:ilvl w:val="2"/>
+          <w:numId w:val="1"/>
+        </w:numPr>
+      </w:pPr>
+      <w:r>
+        <w:t>Or you can grid-column: 1/3; will do the same thing</w:t>
+      </w:r>
+    </w:p>
+    <w:p>
+      <w:pPr>
+        <w:pStyle w:val="ListParagraph"/>
+        <w:numPr>
+          <w:ilvl w:val="3"/>
+          <w:numId w:val="1"/>
+        </w:numPr>
+      </w:pPr>
+      <w:r>
+        <w:t xml:space="preserve">Can do the same thing with row </w:t>
+      </w:r>
+    </w:p>
+    <w:p>
+      <w:pPr>
+        <w:pStyle w:val="ListParagraph"/>
+        <w:numPr>
+          <w:ilvl w:val="1"/>
+          <w:numId w:val="1"/>
+        </w:numPr>
+      </w:pPr>
+      <w:r>
+        <w:t>Centering items</w:t>
+      </w:r>
+    </w:p>
+    <w:p>
+      <w:pPr>
+        <w:pStyle w:val="ListParagraph"/>
+        <w:numPr>
+          <w:ilvl w:val="2"/>
+          <w:numId w:val="1"/>
+        </w:numPr>
+      </w:pPr>
+      <w:r>
+        <w:t xml:space="preserve">Align-self: center (to center vertically in a grid) </w:t>
       </w:r>
     </w:p>
     <w:sectPr>

</xml_diff>

<commit_message>
updated whitewater with media query + final touch
</commit_message>
<xml_diff>
--- a/practice/Useful notes CSS.docx
+++ b/practice/Useful notes CSS.docx
@@ -1285,6 +1285,9 @@
         <w:t xml:space="preserve"> </w:t>
       </w:r>
       <w:r>
+        <w:rPr>
+          <w:noProof/>
+        </w:rPr>
         <w:drawing>
           <wp:inline distT="0" distB="0" distL="0" distR="0" wp14:anchorId="3F2CAAD8" wp14:editId="0890ECF0">
             <wp:extent cx="2573866" cy="1448786"/>
@@ -1610,6 +1613,55 @@
       </w:pPr>
       <w:r>
         <w:t xml:space="preserve">Align-self: center (to center vertically in a grid) </w:t>
+      </w:r>
+    </w:p>
+    <w:p>
+      <w:pPr>
+        <w:pStyle w:val="ListParagraph"/>
+        <w:numPr>
+          <w:ilvl w:val="0"/>
+          <w:numId w:val="1"/>
+        </w:numPr>
+      </w:pPr>
+      <w:r>
+        <w:rPr>
+          <w:b/>
+          <w:bCs/>
+        </w:rPr>
+        <w:t>justify</w:t>
+      </w:r>
+      <w:r>
+        <w:t> aligns horizontal by default, </w:t>
+      </w:r>
+      <w:r>
+        <w:rPr>
+          <w:b/>
+          <w:bCs/>
+        </w:rPr>
+        <w:t>align</w:t>
+      </w:r>
+      <w:r>
+        <w:t> takes care of the other direction (vertical alignment by default). If we want to align the grid container, we use the </w:t>
+      </w:r>
+      <w:r>
+        <w:rPr>
+          <w:b/>
+          <w:bCs/>
+        </w:rPr>
+        <w:t>content</w:t>
+      </w:r>
+      <w:r>
+        <w:t> suffix. If we want to align the contents of the grid items within the grid cells, then we use </w:t>
+      </w:r>
+      <w:r>
+        <w:rPr>
+          <w:b/>
+          <w:bCs/>
+        </w:rPr>
+        <w:t>items</w:t>
+      </w:r>
+      <w:r>
+        <w:t>.</w:t>
       </w:r>
     </w:p>
     <w:sectPr>

</xml_diff>

<commit_message>
fonts and reviews for home page
</commit_message>
<xml_diff>
--- a/practice/Useful notes CSS.docx
+++ b/practice/Useful notes CSS.docx
@@ -1662,6 +1662,28 @@
       </w:r>
       <w:r>
         <w:t>.</w:t>
+      </w:r>
+    </w:p>
+    <w:p>
+      <w:pPr>
+        <w:pStyle w:val="ListParagraph"/>
+        <w:numPr>
+          <w:ilvl w:val="1"/>
+          <w:numId w:val="1"/>
+        </w:numPr>
+      </w:pPr>
+      <w:r>
+        <w:t xml:space="preserve">alignment properties we studied above (justify-items, justify-content, align-items, and align-content) </w:t>
+      </w:r>
+      <w:r>
+        <w:rPr>
+          <w:b/>
+          <w:bCs/>
+        </w:rPr>
+        <w:t>only work inside of a Grid</w:t>
+      </w:r>
+      <w:r>
+        <w:t>!</w:t>
       </w:r>
     </w:p>
     <w:sectPr>
@@ -2244,6 +2266,17 @@
       <w:szCs w:val="20"/>
     </w:rPr>
   </w:style>
+  <w:style w:type="character" w:styleId="Strong">
+    <w:name w:val="Strong"/>
+    <w:basedOn w:val="DefaultParagraphFont"/>
+    <w:uiPriority w:val="22"/>
+    <w:qFormat/>
+    <w:rsid w:val="00F84FF2"/>
+    <w:rPr>
+      <w:b/>
+      <w:bCs/>
+    </w:rPr>
+  </w:style>
 </w:styles>
 </file>
 

</xml_diff>